<commit_message>
Add Travis Build Image
</commit_message>
<xml_diff>
--- a/hs.docx
+++ b/hs.docx
@@ -155,7 +155,7 @@
         <w:tab/>
         <w:tab/>
         <w:tab/>
-        <w:t>02/2015 - heute (2 Jahre 7 Monate)</w:t>
+        <w:t>02/2015 - heute (2 Jahre 10 Monate)</w:t>
         <w:cr/>
         <w:t>Branche</w:t>
         <w:tab/>
@@ -219,7 +219,7 @@
         <w:t>Programmiersprache</w:t>
         <w:tab/>
         <w:tab/>
-        <w:t>Javascript (ECMA 5, ECMA 6), Java (6)</w:t>
+        <w:t>Javascript (ECMA 5), Java (6)</w:t>
         <w:cr/>
       </w:r>
       <w:r>
@@ -257,7 +257,7 @@
         <w:tab/>
         <w:tab/>
         <w:tab/>
-        <w:t>Stapes Js, Jasmine Js, Require Js, Guice (3.0), OsPlus</w:t>
+        <w:t>Stapes Js, Jasmine Js, Require Js, Guice, OsPlus</w:t>
         <w:cr/>
       </w:r>
       <w:r>
@@ -403,7 +403,7 @@
         <w:tab/>
         <w:tab/>
         <w:tab/>
-        <w:t>Ionic (3), Angular (2, 1)</w:t>
+        <w:t>Ionic (3), Angular (2)</w:t>
         <w:cr/>
       </w:r>
       <w:r>
@@ -533,7 +533,7 @@
         <w:t>Programmiersprache</w:t>
         <w:tab/>
         <w:tab/>
-        <w:t>Javascript (ECMA 6), Java (8)</w:t>
+        <w:t>Javascript (ECMA 6, ECMA 5), Java (8)</w:t>
         <w:cr/>
       </w:r>
       <w:r>
@@ -595,7 +595,7 @@
         <w:tab/>
         <w:tab/>
         <w:tab/>
-        <w:t>ChartsJS, Swagger, Spring Boot (4.3.8), Spring Data(mongoDB) (4.3.8), JHipster (3.0), Angular (1)</w:t>
+        <w:t>ChartsJS, Swagger, Spring Boot (4.3.8), Spring Data(mongoDB) (4.3.8), JHipster (3.0), Angular (1, 2)</w:t>
         <w:cr/>
       </w:r>
       <w:r>
@@ -1938,7 +1938,7 @@
         <w:tab/>
         <w:tab/>
         <w:tab/>
-        <w:t>Tomcat (5.5), Sun Glassfish (2.2.1)</w:t>
+        <w:t>Tomcat (5.5, 6, 7, 5), Sun Glassfish (2.2.1)</w:t>
         <w:cr/>
       </w:r>
       <w:r>
@@ -1949,7 +1949,7 @@
         <w:t>Programmiersprache</w:t>
         <w:tab/>
         <w:tab/>
-        <w:t>Java (6), SQL, JEE (5)</w:t>
+        <w:t>Java (6, 5, 7, 8), SQL, JEE (5)</w:t>
         <w:cr/>
       </w:r>
       <w:r>
@@ -1998,7 +1998,7 @@
         <w:tab/>
         <w:tab/>
         <w:tab/>
-        <w:t>mySQL (5)</w:t>
+        <w:t>mySQL (5, 5.5)</w:t>
         <w:cr/>
       </w:r>
       <w:r>
@@ -2023,7 +2023,7 @@
         <w:tab/>
         <w:tab/>
         <w:tab/>
-        <w:t>EJB (3.0), Apache Wicket (1.4.9), Spring (2.0.5), Struts (1.2.9), Hibernate (3.3)</w:t>
+        <w:t>EJB (3.0), Apache Wicket (1.4.9), Spring (2.0.5, 3.0, 3), Struts (1.2.9), Hibernate (3.3)</w:t>
         <w:cr/>
       </w:r>
       <w:r>
@@ -2230,7 +2230,7 @@
         <w:tab/>
         <w:tab/>
         <w:tab/>
-        <w:t>Apache CXF, Apache Click (2.3), Spring (3)</w:t>
+        <w:t>Apache CXF, Apache Click (2.3, 2.3.0), Spring (3)</w:t>
         <w:cr/>
       </w:r>
       <w:r>
@@ -2354,7 +2354,7 @@
         <w:tab/>
         <w:tab/>
         <w:tab/>
-        <w:t>Tomcat (6, 5.5, 7, 5)</w:t>
+        <w:t>Tomcat (6)</w:t>
         <w:cr/>
       </w:r>
       <w:r>
@@ -2365,7 +2365,7 @@
         <w:t>Programmiersprache</w:t>
         <w:tab/>
         <w:tab/>
-        <w:t>SQL, Java (6, 5, 7, 8)</w:t>
+        <w:t>SQL, Java (6)</w:t>
         <w:cr/>
       </w:r>
       <w:r>
@@ -2390,7 +2390,7 @@
         <w:tab/>
         <w:tab/>
         <w:tab/>
-        <w:t>mySQL (5.5, 5)</w:t>
+        <w:t>mySQL (5.5)</w:t>
         <w:cr/>
       </w:r>
       <w:r>
@@ -2415,7 +2415,7 @@
         <w:tab/>
         <w:tab/>
         <w:tab/>
-        <w:t>Apache Click (2.3.0, 2.3), Spring (3.0, 3, 2.0.5), Hibernate (3.3)</w:t>
+        <w:t>Apache Click (2.3.0), Spring (3.0), Hibernate (3.3)</w:t>
         <w:cr/>
       </w:r>
       <w:r>
@@ -3074,16 +3074,16 @@
           <w:b w:val="true"/>
           <w:sz w:val="20"/>
         </w:rPr>
-        <w:t>Last- Performance und Skalierungstests</w:t>
-        <w:cr/>
-      </w:r>
-      <w:r>
-        <w:rPr>
-          <w:rFonts w:ascii="Verdana" w:hAnsi="Verdana" w:cs="Verdana" w:eastAsia="Verdana"/>
-          <w:sz w:val="16"/>
-        </w:rPr>
-        <w:cr/>
-        <w:t>Last-, Performance- und Skalierungstests eines Verwaltungssystems für Vertragsdaten</w:t>
+        <w:t>Entwicklung eines ERP Adapters</w:t>
+        <w:cr/>
+      </w:r>
+      <w:r>
+        <w:rPr>
+          <w:rFonts w:ascii="Verdana" w:hAnsi="Verdana" w:cs="Verdana" w:eastAsia="Verdana"/>
+          <w:sz w:val="16"/>
+        </w:rPr>
+        <w:cr/>
+        <w:t>Anbindung der Amazon Simple DB mittels SOAP-Web Services an ein ERP System (Oracle Apex 3.1.2)</w:t>
         <w:cr/>
         <w:cr/>
       </w:r>
@@ -3104,7 +3104,7 @@
         <w:tab/>
         <w:tab/>
         <w:tab/>
-        <w:t>Versicherung</w:t>
+        <w:t>Industrie</w:t>
         <w:cr/>
         <w:t>Rolle</w:t>
         <w:tab/>
@@ -3135,22 +3135,95 @@
           <w:rFonts w:ascii="Verdana" w:hAnsi="Verdana" w:cs="Verdana" w:eastAsia="Verdana"/>
           <w:sz w:val="16"/>
         </w:rPr>
+        <w:t>Entwicklungsumgebung</w:t>
+        <w:tab/>
+        <w:tab/>
+        <w:t>Eclipse</w:t>
+        <w:cr/>
+      </w:r>
+      <w:r>
+        <w:rPr>
+          <w:rFonts w:ascii="Verdana" w:hAnsi="Verdana" w:cs="Verdana" w:eastAsia="Verdana"/>
+          <w:sz w:val="16"/>
+        </w:rPr>
+        <w:t>Infrastruktur</w:t>
+        <w:tab/>
+        <w:tab/>
+        <w:tab/>
+        <w:t>Tomcat (7), Oracle Apex (3.1.2)</w:t>
+        <w:cr/>
+      </w:r>
+      <w:r>
+        <w:rPr>
+          <w:rFonts w:ascii="Verdana" w:hAnsi="Verdana" w:cs="Verdana" w:eastAsia="Verdana"/>
+          <w:sz w:val="16"/>
+        </w:rPr>
         <w:t>Programmiersprache</w:t>
         <w:tab/>
         <w:tab/>
-        <w:t>C</w:t>
-        <w:cr/>
-      </w:r>
-      <w:r>
-        <w:rPr>
-          <w:rFonts w:ascii="Verdana" w:hAnsi="Verdana" w:cs="Verdana" w:eastAsia="Verdana"/>
-          <w:sz w:val="16"/>
-        </w:rPr>
-        <w:t>Test Tools</w:t>
-        <w:tab/>
-        <w:tab/>
-        <w:tab/>
-        <w:t>HP Quality Center, HP Loadrunner, HP Analyser</w:t>
+        <w:t>Java (6)</w:t>
+        <w:cr/>
+      </w:r>
+      <w:r>
+        <w:rPr>
+          <w:rFonts w:ascii="Verdana" w:hAnsi="Verdana" w:cs="Verdana" w:eastAsia="Verdana"/>
+          <w:sz w:val="16"/>
+        </w:rPr>
+        <w:t>Protokolle/APIs</w:t>
+        <w:tab/>
+        <w:tab/>
+        <w:tab/>
+        <w:t>SOAP Webservices</w:t>
+        <w:cr/>
+      </w:r>
+      <w:r>
+        <w:rPr>
+          <w:rFonts w:ascii="Verdana" w:hAnsi="Verdana" w:cs="Verdana" w:eastAsia="Verdana"/>
+          <w:sz w:val="16"/>
+        </w:rPr>
+        <w:t>Build</w:t>
+        <w:tab/>
+        <w:tab/>
+        <w:tab/>
+        <w:tab/>
+        <w:t>Maven, Hudson</w:t>
+        <w:cr/>
+      </w:r>
+      <w:r>
+        <w:rPr>
+          <w:rFonts w:ascii="Verdana" w:hAnsi="Verdana" w:cs="Verdana" w:eastAsia="Verdana"/>
+          <w:sz w:val="16"/>
+        </w:rPr>
+        <w:t>Datenbank</w:t>
+        <w:tab/>
+        <w:tab/>
+        <w:tab/>
+        <w:t>Oracle (10g), Amazon Simple DB</w:t>
+        <w:cr/>
+      </w:r>
+      <w:r>
+        <w:rPr>
+          <w:rFonts w:ascii="Verdana" w:hAnsi="Verdana" w:cs="Verdana" w:eastAsia="Verdana"/>
+          <w:sz w:val="16"/>
+        </w:rPr>
+        <w:t>SCM</w:t>
+        <w:tab/>
+        <w:tab/>
+        <w:tab/>
+        <w:tab/>
+        <w:t>SVN</w:t>
+        <w:cr/>
+      </w:r>
+      <w:r>
+        <w:rPr>
+          <w:rFonts w:ascii="Verdana" w:hAnsi="Verdana" w:cs="Verdana" w:eastAsia="Verdana"/>
+          <w:sz w:val="16"/>
+        </w:rPr>
+        <w:t>Framework</w:t>
+        <w:tab/>
+        <w:tab/>
+        <w:tab/>
+        <w:t>Spring (3.0)</w:t>
         <w:cr/>
       </w:r>
       <w:r>
@@ -3174,17 +3247,15 @@
           <w:rFonts w:ascii="Verdana" w:hAnsi="Verdana" w:cs="Verdana" w:eastAsia="Verdana"/>
           <w:sz w:val="16"/>
         </w:rPr>
-        <w:t>- Testkonzepterstellung</w:t>
-        <w:cr/>
-        <w:t>- Konfiguration der Testumgebung</w:t>
-        <w:cr/>
-        <w:t>- Testfalldefinition mit dem HP Quality Center</w:t>
-        <w:cr/>
-        <w:t>- Testfallaufzeichnung mit dem HP Loadrunner</w:t>
-        <w:cr/>
-        <w:t>- Testfallanpassung mittels C</w:t>
-        <w:cr/>
-        <w:t>- Testfallauswertung mit dem HP Analyser</w:t>
+        <w:t>- Einrichten der Simple DB</w:t>
+        <w:cr/>
+        <w:t>- Definition der Web Service Schnittstelle(WSDL)</w:t>
+        <w:cr/>
+        <w:t>- Anbindung einer Teilnehmer -Onlineanmeldung für die practica 2013</w:t>
+        <w:cr/>
+        <w:t>- Erstellung der Web Services</w:t>
+        <w:cr/>
+        <w:t>- Anbindung der Webservices an das Oracle Apex System</w:t>
         <w:cr/>
       </w:r>
       <w:r>
@@ -3198,16 +3269,16 @@
           <w:b w:val="true"/>
           <w:sz w:val="20"/>
         </w:rPr>
-        <w:t>Entwicklung eines ERP Adapters</w:t>
-        <w:cr/>
-      </w:r>
-      <w:r>
-        <w:rPr>
-          <w:rFonts w:ascii="Verdana" w:hAnsi="Verdana" w:cs="Verdana" w:eastAsia="Verdana"/>
-          <w:sz w:val="16"/>
-        </w:rPr>
-        <w:cr/>
-        <w:t>Anbindung der Amazon Simple DB mittels SOAP-Web Services an ein ERP System (Oracle Apex 3.1.2)</w:t>
+        <w:t>Last- Performance und Skalierungstests</w:t>
+        <w:cr/>
+      </w:r>
+      <w:r>
+        <w:rPr>
+          <w:rFonts w:ascii="Verdana" w:hAnsi="Verdana" w:cs="Verdana" w:eastAsia="Verdana"/>
+          <w:sz w:val="16"/>
+        </w:rPr>
+        <w:cr/>
+        <w:t>Last-, Performance- und Skalierungstests eines Verwaltungssystems für Vertragsdaten</w:t>
         <w:cr/>
         <w:cr/>
       </w:r>
@@ -3228,7 +3299,7 @@
         <w:tab/>
         <w:tab/>
         <w:tab/>
-        <w:t>Industrie</w:t>
+        <w:t>Versicherung</w:t>
         <w:cr/>
         <w:t>Rolle</w:t>
         <w:tab/>
@@ -3259,95 +3330,22 @@
           <w:rFonts w:ascii="Verdana" w:hAnsi="Verdana" w:cs="Verdana" w:eastAsia="Verdana"/>
           <w:sz w:val="16"/>
         </w:rPr>
-        <w:t>Entwicklungsumgebung</w:t>
-        <w:tab/>
-        <w:tab/>
-        <w:t>Eclipse</w:t>
-        <w:cr/>
-      </w:r>
-      <w:r>
-        <w:rPr>
-          <w:rFonts w:ascii="Verdana" w:hAnsi="Verdana" w:cs="Verdana" w:eastAsia="Verdana"/>
-          <w:sz w:val="16"/>
-        </w:rPr>
-        <w:t>Infrastruktur</w:t>
-        <w:tab/>
-        <w:tab/>
-        <w:tab/>
-        <w:t>Tomcat (7), Oracle Apex (3.1.2)</w:t>
-        <w:cr/>
-      </w:r>
-      <w:r>
-        <w:rPr>
-          <w:rFonts w:ascii="Verdana" w:hAnsi="Verdana" w:cs="Verdana" w:eastAsia="Verdana"/>
-          <w:sz w:val="16"/>
-        </w:rPr>
         <w:t>Programmiersprache</w:t>
         <w:tab/>
         <w:tab/>
-        <w:t>Java (6)</w:t>
-        <w:cr/>
-      </w:r>
-      <w:r>
-        <w:rPr>
-          <w:rFonts w:ascii="Verdana" w:hAnsi="Verdana" w:cs="Verdana" w:eastAsia="Verdana"/>
-          <w:sz w:val="16"/>
-        </w:rPr>
-        <w:t>Protokolle/APIs</w:t>
-        <w:tab/>
-        <w:tab/>
-        <w:tab/>
-        <w:t>SOAP Webservices</w:t>
-        <w:cr/>
-      </w:r>
-      <w:r>
-        <w:rPr>
-          <w:rFonts w:ascii="Verdana" w:hAnsi="Verdana" w:cs="Verdana" w:eastAsia="Verdana"/>
-          <w:sz w:val="16"/>
-        </w:rPr>
-        <w:t>Build</w:t>
-        <w:tab/>
-        <w:tab/>
-        <w:tab/>
-        <w:tab/>
-        <w:t>Maven, Hudson</w:t>
-        <w:cr/>
-      </w:r>
-      <w:r>
-        <w:rPr>
-          <w:rFonts w:ascii="Verdana" w:hAnsi="Verdana" w:cs="Verdana" w:eastAsia="Verdana"/>
-          <w:sz w:val="16"/>
-        </w:rPr>
-        <w:t>Datenbank</w:t>
-        <w:tab/>
-        <w:tab/>
-        <w:tab/>
-        <w:t>Oracle (10g), Amazon Simple DB</w:t>
-        <w:cr/>
-      </w:r>
-      <w:r>
-        <w:rPr>
-          <w:rFonts w:ascii="Verdana" w:hAnsi="Verdana" w:cs="Verdana" w:eastAsia="Verdana"/>
-          <w:sz w:val="16"/>
-        </w:rPr>
-        <w:t>SCM</w:t>
-        <w:tab/>
-        <w:tab/>
-        <w:tab/>
-        <w:tab/>
-        <w:t>SVN</w:t>
-        <w:cr/>
-      </w:r>
-      <w:r>
-        <w:rPr>
-          <w:rFonts w:ascii="Verdana" w:hAnsi="Verdana" w:cs="Verdana" w:eastAsia="Verdana"/>
-          <w:sz w:val="16"/>
-        </w:rPr>
-        <w:t>Framework</w:t>
-        <w:tab/>
-        <w:tab/>
-        <w:tab/>
-        <w:t>Spring (3.0)</w:t>
+        <w:t>C</w:t>
+        <w:cr/>
+      </w:r>
+      <w:r>
+        <w:rPr>
+          <w:rFonts w:ascii="Verdana" w:hAnsi="Verdana" w:cs="Verdana" w:eastAsia="Verdana"/>
+          <w:sz w:val="16"/>
+        </w:rPr>
+        <w:t>Test Tools</w:t>
+        <w:tab/>
+        <w:tab/>
+        <w:tab/>
+        <w:t>HP Quality Center, HP Loadrunner, HP Analyser</w:t>
         <w:cr/>
       </w:r>
       <w:r>
@@ -3371,15 +3369,17 @@
           <w:rFonts w:ascii="Verdana" w:hAnsi="Verdana" w:cs="Verdana" w:eastAsia="Verdana"/>
           <w:sz w:val="16"/>
         </w:rPr>
-        <w:t>- Einrichten der Simple DB</w:t>
-        <w:cr/>
-        <w:t>- Definition der Web Service Schnittstelle(WSDL)</w:t>
-        <w:cr/>
-        <w:t>- Anbindung einer Teilnehmer -Onlineanmeldung für die practica 2013</w:t>
-        <w:cr/>
-        <w:t>- Erstellung der Web Services</w:t>
-        <w:cr/>
-        <w:t>- Anbindung der Webservices an das Oracle Apex System</w:t>
+        <w:t>- Testkonzepterstellung</w:t>
+        <w:cr/>
+        <w:t>- Konfiguration der Testumgebung</w:t>
+        <w:cr/>
+        <w:t>- Testfalldefinition mit dem HP Quality Center</w:t>
+        <w:cr/>
+        <w:t>- Testfallaufzeichnung mit dem HP Loadrunner</w:t>
+        <w:cr/>
+        <w:t>- Testfallanpassung mittels C</w:t>
+        <w:cr/>
+        <w:t>- Testfallauswertung mit dem HP Analyser</w:t>
         <w:cr/>
       </w:r>
       <w:r>
@@ -4022,7 +4022,7 @@
                 <w:rFonts w:ascii="Verdana" w:hAnsi="Verdana" w:cs="Verdana" w:eastAsia="Verdana"/>
                 <w:sz w:val="16"/>
               </w:rPr>
-              <w:t>9 Jahre 6 Monate</w:t>
+              <w:t>9 Jahre 9 Monate</w:t>
             </w:r>
           </w:p>
         </w:tc>
@@ -4080,7 +4080,7 @@
                 <w:rFonts w:ascii="Verdana" w:hAnsi="Verdana" w:cs="Verdana" w:eastAsia="Verdana"/>
                 <w:sz w:val="16"/>
               </w:rPr>
-              <w:t>2 Jahre 7 Monate</w:t>
+              <w:t>2 Jahre 10 Monate</w:t>
             </w:r>
           </w:p>
         </w:tc>
@@ -4710,7 +4710,7 @@
                 <w:rFonts w:ascii="Verdana" w:hAnsi="Verdana" w:cs="Verdana" w:eastAsia="Verdana"/>
                 <w:sz w:val="16"/>
               </w:rPr>
-              <w:t>6, 5.5, 7, 5</w:t>
+              <w:t>5.5, 6, 7, 5</w:t>
             </w:r>
           </w:p>
         </w:tc>
@@ -4754,7 +4754,7 @@
                 <w:rFonts w:ascii="Verdana" w:hAnsi="Verdana" w:cs="Verdana" w:eastAsia="Verdana"/>
                 <w:sz w:val="16"/>
               </w:rPr>
-              <w:t>2 Jahre 7 Monate</w:t>
+              <w:t>2 Jahre 10 Monate</w:t>
             </w:r>
           </w:p>
         </w:tc>
@@ -5254,7 +5254,7 @@
                 <w:rFonts w:ascii="Verdana" w:hAnsi="Verdana" w:cs="Verdana" w:eastAsia="Verdana"/>
                 <w:sz w:val="16"/>
               </w:rPr>
-              <w:t>9 Jahre 11 Monate</w:t>
+              <w:t>10 Jahre 2 Monate</w:t>
             </w:r>
           </w:p>
         </w:tc>
@@ -5370,21 +5370,21 @@
                 <w:rFonts w:ascii="Verdana" w:hAnsi="Verdana" w:cs="Verdana" w:eastAsia="Verdana"/>
                 <w:sz w:val="16"/>
               </w:rPr>
-              <w:t>3 Jahre 2 Monate</w:t>
-            </w:r>
-          </w:p>
-        </w:tc>
-        <w:tc>
-          <w:p>
-            <w:pPr>
-              <w:jc w:val="center"/>
-            </w:pPr>
-            <w:r>
-              <w:rPr>
-                <w:rFonts w:ascii="Verdana" w:hAnsi="Verdana" w:cs="Verdana" w:eastAsia="Verdana"/>
-                <w:sz w:val="16"/>
-              </w:rPr>
-              <w:t>ECMA 5, ECMA 6</w:t>
+              <w:t>3 Jahre 5 Monate</w:t>
+            </w:r>
+          </w:p>
+        </w:tc>
+        <w:tc>
+          <w:p>
+            <w:pPr>
+              <w:jc w:val="center"/>
+            </w:pPr>
+            <w:r>
+              <w:rPr>
+                <w:rFonts w:ascii="Verdana" w:hAnsi="Verdana" w:cs="Verdana" w:eastAsia="Verdana"/>
+                <w:sz w:val="16"/>
+              </w:rPr>
+              <w:t>ECMA 6, ECMA 5</w:t>
             </w:r>
           </w:p>
         </w:tc>
@@ -6236,7 +6236,7 @@
                 <w:rFonts w:ascii="Verdana" w:hAnsi="Verdana" w:cs="Verdana" w:eastAsia="Verdana"/>
                 <w:sz w:val="16"/>
               </w:rPr>
-              <w:t>7 Jahre 9 Monate</w:t>
+              <w:t>8 Jahre</w:t>
             </w:r>
           </w:p>
         </w:tc>
@@ -6266,21 +6266,21 @@
                 <w:rFonts w:ascii="Verdana" w:hAnsi="Verdana" w:cs="Verdana" w:eastAsia="Verdana"/>
                 <w:sz w:val="16"/>
               </w:rPr>
-              <w:t>Jenkins</w:t>
-            </w:r>
-          </w:p>
-        </w:tc>
-        <w:tc>
-          <w:p>
-            <w:pPr>
-              <w:jc w:val="center"/>
-            </w:pPr>
-            <w:r>
-              <w:rPr>
-                <w:rFonts w:ascii="Verdana" w:hAnsi="Verdana" w:cs="Verdana" w:eastAsia="Verdana"/>
-                <w:sz w:val="16"/>
-              </w:rPr>
-              <w:t>10</w:t>
+              <w:t>Maven</w:t>
+            </w:r>
+          </w:p>
+        </w:tc>
+        <w:tc>
+          <w:p>
+            <w:pPr>
+              <w:jc w:val="center"/>
+            </w:pPr>
+            <w:r>
+              <w:rPr>
+                <w:rFonts w:ascii="Verdana" w:hAnsi="Verdana" w:cs="Verdana" w:eastAsia="Verdana"/>
+                <w:sz w:val="16"/>
+              </w:rPr>
+              <w:t>7</w:t>
             </w:r>
           </w:p>
         </w:tc>
@@ -6324,35 +6324,35 @@
                 <w:rFonts w:ascii="Verdana" w:hAnsi="Verdana" w:cs="Verdana" w:eastAsia="Verdana"/>
                 <w:sz w:val="16"/>
               </w:rPr>
-              <w:t>Maven</w:t>
-            </w:r>
-          </w:p>
-        </w:tc>
-        <w:tc>
-          <w:p>
-            <w:pPr>
-              <w:jc w:val="center"/>
-            </w:pPr>
-            <w:r>
-              <w:rPr>
-                <w:rFonts w:ascii="Verdana" w:hAnsi="Verdana" w:cs="Verdana" w:eastAsia="Verdana"/>
-                <w:sz w:val="16"/>
-              </w:rPr>
-              <w:t>7</w:t>
-            </w:r>
-          </w:p>
-        </w:tc>
-        <w:tc>
-          <w:p>
-            <w:pPr>
-              <w:jc w:val="center"/>
-            </w:pPr>
-            <w:r>
-              <w:rPr>
-                <w:rFonts w:ascii="Verdana" w:hAnsi="Verdana" w:cs="Verdana" w:eastAsia="Verdana"/>
-                <w:sz w:val="16"/>
-              </w:rPr>
-              <w:t>4 Jahre 9 Monate</w:t>
+              <w:t>Jenkins</w:t>
+            </w:r>
+          </w:p>
+        </w:tc>
+        <w:tc>
+          <w:p>
+            <w:pPr>
+              <w:jc w:val="center"/>
+            </w:pPr>
+            <w:r>
+              <w:rPr>
+                <w:rFonts w:ascii="Verdana" w:hAnsi="Verdana" w:cs="Verdana" w:eastAsia="Verdana"/>
+                <w:sz w:val="16"/>
+              </w:rPr>
+              <w:t>10</w:t>
+            </w:r>
+          </w:p>
+        </w:tc>
+        <w:tc>
+          <w:p>
+            <w:pPr>
+              <w:jc w:val="center"/>
+            </w:pPr>
+            <w:r>
+              <w:rPr>
+                <w:rFonts w:ascii="Verdana" w:hAnsi="Verdana" w:cs="Verdana" w:eastAsia="Verdana"/>
+                <w:sz w:val="16"/>
+              </w:rPr>
+              <w:t>5 Jahre</w:t>
             </w:r>
           </w:p>
         </w:tc>
@@ -6558,7 +6558,7 @@
                 <w:rFonts w:ascii="Verdana" w:hAnsi="Verdana" w:cs="Verdana" w:eastAsia="Verdana"/>
                 <w:sz w:val="16"/>
               </w:rPr>
-              <w:t>5.5, 5</w:t>
+              <w:t>5, 5.5</w:t>
             </w:r>
           </w:p>
         </w:tc>
@@ -6852,7 +6852,7 @@
                 <w:rFonts w:ascii="Verdana" w:hAnsi="Verdana" w:cs="Verdana" w:eastAsia="Verdana"/>
                 <w:sz w:val="16"/>
               </w:rPr>
-              <w:t>7 Jahre 6 Monate</w:t>
+              <w:t>7 Jahre 9 Monate</w:t>
             </w:r>
           </w:p>
         </w:tc>
@@ -7294,7 +7294,7 @@
                 <w:rFonts w:ascii="Verdana" w:hAnsi="Verdana" w:cs="Verdana" w:eastAsia="Verdana"/>
                 <w:sz w:val="16"/>
               </w:rPr>
-              <w:t>4 Jahre 6 Monate</w:t>
+              <w:t>4 Jahre 9 Monate</w:t>
             </w:r>
           </w:p>
         </w:tc>
@@ -7366,7 +7366,7 @@
                 <w:rFonts w:ascii="Verdana" w:hAnsi="Verdana" w:cs="Verdana" w:eastAsia="Verdana"/>
                 <w:sz w:val="16"/>
               </w:rPr>
-              <w:t>3.0, 3, 2.0.5</w:t>
+              <w:t>2.0.5, 3.0, 3</w:t>
             </w:r>
           </w:p>
         </w:tc>
@@ -7382,21 +7382,21 @@
                 <w:rFonts w:ascii="Verdana" w:hAnsi="Verdana" w:cs="Verdana" w:eastAsia="Verdana"/>
                 <w:sz w:val="16"/>
               </w:rPr>
-              <w:t>Hibernate</w:t>
-            </w:r>
-          </w:p>
-        </w:tc>
-        <w:tc>
-          <w:p>
-            <w:pPr>
-              <w:jc w:val="center"/>
-            </w:pPr>
-            <w:r>
-              <w:rPr>
-                <w:rFonts w:ascii="Verdana" w:hAnsi="Verdana" w:cs="Verdana" w:eastAsia="Verdana"/>
-                <w:sz w:val="16"/>
-              </w:rPr>
-              <w:t>7</w:t>
+              <w:t>Jasmine Js</w:t>
+            </w:r>
+          </w:p>
+        </w:tc>
+        <w:tc>
+          <w:p>
+            <w:pPr>
+              <w:jc w:val="center"/>
+            </w:pPr>
+            <w:r>
+              <w:rPr>
+                <w:rFonts w:ascii="Verdana" w:hAnsi="Verdana" w:cs="Verdana" w:eastAsia="Verdana"/>
+                <w:sz w:val="16"/>
+              </w:rPr>
+              <w:t>1</w:t>
             </w:r>
           </w:p>
         </w:tc>
@@ -7424,7 +7424,7 @@
                 <w:rFonts w:ascii="Verdana" w:hAnsi="Verdana" w:cs="Verdana" w:eastAsia="Verdana"/>
                 <w:sz w:val="16"/>
               </w:rPr>
-              <w:t>3.3</w:t>
+              <w:t/>
             </w:r>
           </w:p>
         </w:tc>
@@ -7440,49 +7440,49 @@
                 <w:rFonts w:ascii="Verdana" w:hAnsi="Verdana" w:cs="Verdana" w:eastAsia="Verdana"/>
                 <w:sz w:val="16"/>
               </w:rPr>
-              <w:t>Struts</w:t>
-            </w:r>
-          </w:p>
-        </w:tc>
-        <w:tc>
-          <w:p>
-            <w:pPr>
-              <w:jc w:val="center"/>
-            </w:pPr>
-            <w:r>
-              <w:rPr>
-                <w:rFonts w:ascii="Verdana" w:hAnsi="Verdana" w:cs="Verdana" w:eastAsia="Verdana"/>
-                <w:sz w:val="16"/>
-              </w:rPr>
-              <w:t>6</w:t>
-            </w:r>
-          </w:p>
-        </w:tc>
-        <w:tc>
-          <w:p>
-            <w:pPr>
-              <w:jc w:val="center"/>
-            </w:pPr>
-            <w:r>
-              <w:rPr>
-                <w:rFonts w:ascii="Verdana" w:hAnsi="Verdana" w:cs="Verdana" w:eastAsia="Verdana"/>
-                <w:sz w:val="16"/>
-              </w:rPr>
-              <w:t>2 Jahre 8 Monate</w:t>
-            </w:r>
-          </w:p>
-        </w:tc>
-        <w:tc>
-          <w:p>
-            <w:pPr>
-              <w:jc w:val="center"/>
-            </w:pPr>
-            <w:r>
-              <w:rPr>
-                <w:rFonts w:ascii="Verdana" w:hAnsi="Verdana" w:cs="Verdana" w:eastAsia="Verdana"/>
-                <w:sz w:val="16"/>
-              </w:rPr>
-              <w:t>1.2.9</w:t>
+              <w:t>Require Js</w:t>
+            </w:r>
+          </w:p>
+        </w:tc>
+        <w:tc>
+          <w:p>
+            <w:pPr>
+              <w:jc w:val="center"/>
+            </w:pPr>
+            <w:r>
+              <w:rPr>
+                <w:rFonts w:ascii="Verdana" w:hAnsi="Verdana" w:cs="Verdana" w:eastAsia="Verdana"/>
+                <w:sz w:val="16"/>
+              </w:rPr>
+              <w:t>1</w:t>
+            </w:r>
+          </w:p>
+        </w:tc>
+        <w:tc>
+          <w:p>
+            <w:pPr>
+              <w:jc w:val="center"/>
+            </w:pPr>
+            <w:r>
+              <w:rPr>
+                <w:rFonts w:ascii="Verdana" w:hAnsi="Verdana" w:cs="Verdana" w:eastAsia="Verdana"/>
+                <w:sz w:val="16"/>
+              </w:rPr>
+              <w:t>2 Jahre 10 Monate</w:t>
+            </w:r>
+          </w:p>
+        </w:tc>
+        <w:tc>
+          <w:p>
+            <w:pPr>
+              <w:jc w:val="center"/>
+            </w:pPr>
+            <w:r>
+              <w:rPr>
+                <w:rFonts w:ascii="Verdana" w:hAnsi="Verdana" w:cs="Verdana" w:eastAsia="Verdana"/>
+                <w:sz w:val="16"/>
+              </w:rPr>
+              <w:t/>
             </w:r>
           </w:p>
         </w:tc>
@@ -7498,7 +7498,7 @@
                 <w:rFonts w:ascii="Verdana" w:hAnsi="Verdana" w:cs="Verdana" w:eastAsia="Verdana"/>
                 <w:sz w:val="16"/>
               </w:rPr>
-              <w:t>Jasmine Js</w:t>
+              <w:t>OsPlus</w:t>
             </w:r>
           </w:p>
         </w:tc>
@@ -7526,7 +7526,7 @@
                 <w:rFonts w:ascii="Verdana" w:hAnsi="Verdana" w:cs="Verdana" w:eastAsia="Verdana"/>
                 <w:sz w:val="16"/>
               </w:rPr>
-              <w:t>2 Jahre 7 Monate</w:t>
+              <w:t>2 Jahre 10 Monate</w:t>
             </w:r>
           </w:p>
         </w:tc>
@@ -7556,7 +7556,7 @@
                 <w:rFonts w:ascii="Verdana" w:hAnsi="Verdana" w:cs="Verdana" w:eastAsia="Verdana"/>
                 <w:sz w:val="16"/>
               </w:rPr>
-              <w:t>Require Js</w:t>
+              <w:t>Stapes Js</w:t>
             </w:r>
           </w:p>
         </w:tc>
@@ -7584,7 +7584,7 @@
                 <w:rFonts w:ascii="Verdana" w:hAnsi="Verdana" w:cs="Verdana" w:eastAsia="Verdana"/>
                 <w:sz w:val="16"/>
               </w:rPr>
-              <w:t>2 Jahre 7 Monate</w:t>
+              <w:t>2 Jahre 10 Monate</w:t>
             </w:r>
           </w:p>
         </w:tc>
@@ -7614,49 +7614,49 @@
                 <w:rFonts w:ascii="Verdana" w:hAnsi="Verdana" w:cs="Verdana" w:eastAsia="Verdana"/>
                 <w:sz w:val="16"/>
               </w:rPr>
-              <w:t>OsPlus</w:t>
-            </w:r>
-          </w:p>
-        </w:tc>
-        <w:tc>
-          <w:p>
-            <w:pPr>
-              <w:jc w:val="center"/>
-            </w:pPr>
-            <w:r>
-              <w:rPr>
-                <w:rFonts w:ascii="Verdana" w:hAnsi="Verdana" w:cs="Verdana" w:eastAsia="Verdana"/>
-                <w:sz w:val="16"/>
-              </w:rPr>
-              <w:t>1</w:t>
-            </w:r>
-          </w:p>
-        </w:tc>
-        <w:tc>
-          <w:p>
-            <w:pPr>
-              <w:jc w:val="center"/>
-            </w:pPr>
-            <w:r>
-              <w:rPr>
-                <w:rFonts w:ascii="Verdana" w:hAnsi="Verdana" w:cs="Verdana" w:eastAsia="Verdana"/>
-                <w:sz w:val="16"/>
-              </w:rPr>
-              <w:t>2 Jahre 7 Monate</w:t>
-            </w:r>
-          </w:p>
-        </w:tc>
-        <w:tc>
-          <w:p>
-            <w:pPr>
-              <w:jc w:val="center"/>
-            </w:pPr>
-            <w:r>
-              <w:rPr>
-                <w:rFonts w:ascii="Verdana" w:hAnsi="Verdana" w:cs="Verdana" w:eastAsia="Verdana"/>
-                <w:sz w:val="16"/>
-              </w:rPr>
-              <w:t/>
+              <w:t>Hibernate</w:t>
+            </w:r>
+          </w:p>
+        </w:tc>
+        <w:tc>
+          <w:p>
+            <w:pPr>
+              <w:jc w:val="center"/>
+            </w:pPr>
+            <w:r>
+              <w:rPr>
+                <w:rFonts w:ascii="Verdana" w:hAnsi="Verdana" w:cs="Verdana" w:eastAsia="Verdana"/>
+                <w:sz w:val="16"/>
+              </w:rPr>
+              <w:t>7</w:t>
+            </w:r>
+          </w:p>
+        </w:tc>
+        <w:tc>
+          <w:p>
+            <w:pPr>
+              <w:jc w:val="center"/>
+            </w:pPr>
+            <w:r>
+              <w:rPr>
+                <w:rFonts w:ascii="Verdana" w:hAnsi="Verdana" w:cs="Verdana" w:eastAsia="Verdana"/>
+                <w:sz w:val="16"/>
+              </w:rPr>
+              <w:t>2 Jahre 10 Monate</w:t>
+            </w:r>
+          </w:p>
+        </w:tc>
+        <w:tc>
+          <w:p>
+            <w:pPr>
+              <w:jc w:val="center"/>
+            </w:pPr>
+            <w:r>
+              <w:rPr>
+                <w:rFonts w:ascii="Verdana" w:hAnsi="Verdana" w:cs="Verdana" w:eastAsia="Verdana"/>
+                <w:sz w:val="16"/>
+              </w:rPr>
+              <w:t>3.3</w:t>
             </w:r>
           </w:p>
         </w:tc>
@@ -7672,49 +7672,49 @@
                 <w:rFonts w:ascii="Verdana" w:hAnsi="Verdana" w:cs="Verdana" w:eastAsia="Verdana"/>
                 <w:sz w:val="16"/>
               </w:rPr>
-              <w:t>Stapes Js</w:t>
-            </w:r>
-          </w:p>
-        </w:tc>
-        <w:tc>
-          <w:p>
-            <w:pPr>
-              <w:jc w:val="center"/>
-            </w:pPr>
-            <w:r>
-              <w:rPr>
-                <w:rFonts w:ascii="Verdana" w:hAnsi="Verdana" w:cs="Verdana" w:eastAsia="Verdana"/>
-                <w:sz w:val="16"/>
-              </w:rPr>
-              <w:t>1</w:t>
-            </w:r>
-          </w:p>
-        </w:tc>
-        <w:tc>
-          <w:p>
-            <w:pPr>
-              <w:jc w:val="center"/>
-            </w:pPr>
-            <w:r>
-              <w:rPr>
-                <w:rFonts w:ascii="Verdana" w:hAnsi="Verdana" w:cs="Verdana" w:eastAsia="Verdana"/>
-                <w:sz w:val="16"/>
-              </w:rPr>
-              <w:t>2 Jahre 7 Monate</w:t>
-            </w:r>
-          </w:p>
-        </w:tc>
-        <w:tc>
-          <w:p>
-            <w:pPr>
-              <w:jc w:val="center"/>
-            </w:pPr>
-            <w:r>
-              <w:rPr>
-                <w:rFonts w:ascii="Verdana" w:hAnsi="Verdana" w:cs="Verdana" w:eastAsia="Verdana"/>
-                <w:sz w:val="16"/>
-              </w:rPr>
-              <w:t/>
+              <w:t>Struts</w:t>
+            </w:r>
+          </w:p>
+        </w:tc>
+        <w:tc>
+          <w:p>
+            <w:pPr>
+              <w:jc w:val="center"/>
+            </w:pPr>
+            <w:r>
+              <w:rPr>
+                <w:rFonts w:ascii="Verdana" w:hAnsi="Verdana" w:cs="Verdana" w:eastAsia="Verdana"/>
+                <w:sz w:val="16"/>
+              </w:rPr>
+              <w:t>6</w:t>
+            </w:r>
+          </w:p>
+        </w:tc>
+        <w:tc>
+          <w:p>
+            <w:pPr>
+              <w:jc w:val="center"/>
+            </w:pPr>
+            <w:r>
+              <w:rPr>
+                <w:rFonts w:ascii="Verdana" w:hAnsi="Verdana" w:cs="Verdana" w:eastAsia="Verdana"/>
+                <w:sz w:val="16"/>
+              </w:rPr>
+              <w:t>2 Jahre 8 Monate</w:t>
+            </w:r>
+          </w:p>
+        </w:tc>
+        <w:tc>
+          <w:p>
+            <w:pPr>
+              <w:jc w:val="center"/>
+            </w:pPr>
+            <w:r>
+              <w:rPr>
+                <w:rFonts w:ascii="Verdana" w:hAnsi="Verdana" w:cs="Verdana" w:eastAsia="Verdana"/>
+                <w:sz w:val="16"/>
+              </w:rPr>
+              <w:t>1.2.9</w:t>
             </w:r>
           </w:p>
         </w:tc>
@@ -8178,7 +8178,7 @@
                 <w:rFonts w:ascii="Verdana" w:hAnsi="Verdana" w:cs="Verdana" w:eastAsia="Verdana"/>
                 <w:sz w:val="16"/>
               </w:rPr>
-              <w:t>2.3.0, 2.3</w:t>
+              <w:t>2.3, 2.3.0</w:t>
             </w:r>
           </w:p>
         </w:tc>
@@ -8352,7 +8352,7 @@
                 <w:rFonts w:ascii="Verdana" w:hAnsi="Verdana" w:cs="Verdana" w:eastAsia="Verdana"/>
                 <w:sz w:val="16"/>
               </w:rPr>
-              <w:t>2, 1</w:t>
+              <w:t>1, 2</w:t>
             </w:r>
           </w:p>
         </w:tc>
@@ -8969,7 +8969,7 @@
                 <w:rFonts w:ascii="Verdana" w:hAnsi="Verdana" w:cs="Verdana" w:eastAsia="Verdana"/>
                 <w:sz w:val="16"/>
               </w:rPr>
-              <w:t>2 Jahre 7 Monate</w:t>
+              <w:t>2 Jahre 10 Monate</w:t>
             </w:r>
           </w:p>
         </w:tc>

</xml_diff>